<commit_message>
Aggiornamento libri + JSON
</commit_message>
<xml_diff>
--- a/scripts/Novità_Libri_Ultimi_30_Giorni_Con_Links.docx
+++ b/scripts/Novità_Libri_Ultimi_30_Giorni_Con_Links.docx
@@ -2206,7 +2206,7 @@
           </w:tcPr>
           <w:p>
             <w:r>
-              <w:t>$20.89</w:t>
+              <w:t>$20.78</w:t>
             </w:r>
           </w:p>
         </w:tc>
@@ -9486,7 +9486,7 @@
           </w:tcPr>
           <w:p>
             <w:r>
-              <w:t>$23.43</w:t>
+              <w:t>$23.32</w:t>
             </w:r>
           </w:p>
         </w:tc>

</xml_diff>